<commit_message>
hadoop安装配置完毕 Signed-off-by: imzkj <601869492@qq.com>
</commit_message>
<xml_diff>
--- a/参考文件/hadoop安装教程.docx
+++ b/参考文件/hadoop安装教程.docx
@@ -7,28 +7,25 @@
         <w:ind w:left="0" w:firstLine="0"/>
         <w:jc w:val="center"/>
         <w:rPr>
+          <w:rFonts w:asciiTheme="majorEastAsia" w:eastAsiaTheme="majorEastAsia" w:hAnsiTheme="majorEastAsia"/>
+          <w:b/>
+          <w:sz w:val="44"/>
+          <w:szCs w:val="44"/>
+        </w:rPr>
+      </w:pPr>
+      <w:r>
+        <w:rPr>
           <w:rFonts w:asciiTheme="majorEastAsia" w:eastAsiaTheme="majorEastAsia" w:hAnsiTheme="majorEastAsia" w:hint="eastAsia"/>
           <w:b/>
           <w:sz w:val="44"/>
           <w:szCs w:val="44"/>
         </w:rPr>
-      </w:pPr>
-      <w:r>
-        <w:rPr>
-          <w:rFonts w:asciiTheme="majorEastAsia" w:eastAsiaTheme="majorEastAsia" w:hAnsiTheme="majorEastAsia" w:hint="eastAsia"/>
-          <w:b/>
-          <w:sz w:val="44"/>
-          <w:szCs w:val="44"/>
-        </w:rPr>
         <w:t>Hadoop安装教程</w:t>
       </w:r>
     </w:p>
     <w:p>
       <w:pPr>
         <w:pStyle w:val="1"/>
-        <w:rPr>
-          <w:rFonts w:hint="eastAsia"/>
-        </w:rPr>
       </w:pPr>
       <w:r>
         <w:rPr>
@@ -46,9 +43,6 @@
     <w:p>
       <w:pPr>
         <w:pStyle w:val="2"/>
-        <w:rPr>
-          <w:rFonts w:hint="eastAsia"/>
-        </w:rPr>
       </w:pPr>
       <w:r>
         <w:rPr>
@@ -96,9 +90,6 @@
     <w:p>
       <w:pPr>
         <w:ind w:left="0" w:firstLine="0"/>
-        <w:rPr>
-          <w:rFonts w:hint="eastAsia"/>
-        </w:rPr>
       </w:pPr>
       <w:r>
         <w:tab/>
@@ -114,9 +105,6 @@
     <w:p>
       <w:pPr>
         <w:pStyle w:val="2"/>
-        <w:rPr>
-          <w:rFonts w:hint="eastAsia"/>
-        </w:rPr>
       </w:pPr>
       <w:r>
         <w:rPr>
@@ -136,7 +124,6 @@
       <w:pPr>
         <w:ind w:left="0" w:firstLine="0"/>
         <w:rPr>
-          <w:rFonts w:hint="eastAsia"/>
           <w:lang w:val="zh-CN"/>
         </w:rPr>
       </w:pPr>
@@ -165,7 +152,6 @@
       <w:pPr>
         <w:ind w:left="0" w:firstLine="0"/>
         <w:rPr>
-          <w:rFonts w:hint="eastAsia"/>
           <w:lang w:val="zh-CN"/>
         </w:rPr>
       </w:pPr>
@@ -217,7 +203,6 @@
       <w:pPr>
         <w:ind w:left="0" w:firstLine="0"/>
         <w:rPr>
-          <w:rFonts w:hint="eastAsia"/>
           <w:lang w:val="zh-CN"/>
         </w:rPr>
       </w:pPr>
@@ -471,7 +456,6 @@
       <w:pPr>
         <w:ind w:left="0" w:firstLine="0"/>
         <w:rPr>
-          <w:rFonts w:hint="eastAsia"/>
           <w:lang w:val="zh-CN"/>
         </w:rPr>
       </w:pPr>
@@ -772,7 +756,6 @@
       <w:pPr>
         <w:pStyle w:val="2"/>
         <w:rPr>
-          <w:rFonts w:hint="eastAsia"/>
           <w:lang w:val="zh-CN"/>
         </w:rPr>
       </w:pPr>
@@ -882,7 +865,6 @@
       <w:pPr>
         <w:pStyle w:val="2"/>
         <w:rPr>
-          <w:rFonts w:hint="eastAsia"/>
           <w:lang w:val="zh-CN"/>
         </w:rPr>
       </w:pPr>
@@ -898,7 +880,6 @@
       <w:pPr>
         <w:ind w:left="0" w:firstLine="0"/>
         <w:rPr>
-          <w:rFonts w:hint="eastAsia"/>
           <w:lang w:val="zh-CN"/>
         </w:rPr>
       </w:pPr>
@@ -950,7 +931,6 @@
       <w:pPr>
         <w:ind w:left="0" w:firstLine="0"/>
         <w:rPr>
-          <w:rFonts w:hint="eastAsia"/>
           <w:lang w:val="zh-CN"/>
         </w:rPr>
       </w:pPr>
@@ -1002,7 +982,6 @@
       <w:pPr>
         <w:ind w:left="0" w:firstLine="0"/>
         <w:rPr>
-          <w:rFonts w:hint="eastAsia"/>
           <w:lang w:val="zh-CN"/>
         </w:rPr>
       </w:pPr>
@@ -1055,7 +1034,6 @@
       <w:pPr>
         <w:ind w:left="0" w:firstLine="0"/>
         <w:rPr>
-          <w:rFonts w:hint="eastAsia"/>
           <w:lang w:val="zh-CN"/>
         </w:rPr>
       </w:pPr>
@@ -1086,7 +1064,6 @@
       <w:pPr>
         <w:ind w:left="0" w:firstLine="0"/>
         <w:rPr>
-          <w:rFonts w:hint="eastAsia"/>
           <w:lang w:val="zh-CN"/>
         </w:rPr>
       </w:pPr>
@@ -1108,7 +1085,6 @@
       <w:pPr>
         <w:pStyle w:val="2"/>
         <w:rPr>
-          <w:rFonts w:hint="eastAsia"/>
           <w:lang w:val="zh-CN"/>
         </w:rPr>
       </w:pPr>
@@ -1131,7 +1107,6 @@
       <w:pPr>
         <w:ind w:leftChars="175" w:left="420" w:firstLine="0"/>
         <w:rPr>
-          <w:rFonts w:hint="eastAsia"/>
           <w:lang w:val="zh-CN"/>
         </w:rPr>
       </w:pPr>
@@ -1161,7 +1136,6 @@
       <w:pPr>
         <w:ind w:leftChars="175" w:left="420" w:firstLine="0"/>
         <w:rPr>
-          <w:rFonts w:hint="eastAsia"/>
           <w:lang w:val="zh-CN"/>
         </w:rPr>
       </w:pPr>
@@ -1220,7 +1194,6 @@
       <w:pPr>
         <w:ind w:leftChars="175" w:left="420" w:firstLine="0"/>
         <w:rPr>
-          <w:rFonts w:hint="eastAsia"/>
           <w:lang w:val="zh-CN"/>
         </w:rPr>
       </w:pPr>
@@ -1244,7 +1217,6 @@
       <w:pPr>
         <w:ind w:leftChars="175" w:left="420" w:firstLine="0"/>
         <w:rPr>
-          <w:rFonts w:hint="eastAsia"/>
           <w:lang w:val="zh-CN"/>
         </w:rPr>
       </w:pPr>
@@ -1295,7 +1267,6 @@
       <w:pPr>
         <w:ind w:leftChars="175" w:left="420" w:firstLine="0"/>
         <w:rPr>
-          <w:rFonts w:hint="eastAsia"/>
           <w:lang w:val="zh-CN"/>
         </w:rPr>
       </w:pPr>
@@ -1324,19 +1295,13 @@
         </w:rPr>
         <w:tab/>
       </w:r>
-      <w:bookmarkStart w:id="0" w:name="_GoBack"/>
       <w:r>
         <w:t>cat ~/.ssh/id_rsa.pub &gt;&gt; ~/.ssh/authorized_keys</w:t>
       </w:r>
     </w:p>
-    <w:bookmarkEnd w:id="0"/>
     <w:p>
       <w:pPr>
         <w:ind w:leftChars="175" w:left="420" w:firstLine="0"/>
-        <w:rPr>
-          <w:rFonts w:hint="eastAsia"/>
-          <w:lang w:val="zh-CN"/>
-        </w:rPr>
       </w:pPr>
       <w:r>
         <w:rPr>
@@ -1355,14 +1320,8 @@
     <w:p>
       <w:pPr>
         <w:ind w:leftChars="175" w:left="420" w:firstLine="0"/>
-        <w:rPr>
-          <w:lang w:val="zh-CN"/>
-        </w:rPr>
-      </w:pPr>
-      <w:r>
-        <w:rPr>
-          <w:lang w:val="zh-CN"/>
-        </w:rPr>
+      </w:pPr>
+      <w:r>
         <w:tab/>
         <w:t>ssh-copy-id -i localhost</w:t>
       </w:r>
@@ -1371,7 +1330,6 @@
       <w:pPr>
         <w:pStyle w:val="2"/>
         <w:rPr>
-          <w:rFonts w:hint="eastAsia"/>
           <w:lang w:val="zh-CN"/>
         </w:rPr>
       </w:pPr>
@@ -1448,9 +1406,6 @@
     <w:p>
       <w:pPr>
         <w:pStyle w:val="2"/>
-        <w:rPr>
-          <w:rFonts w:hint="eastAsia"/>
-        </w:rPr>
       </w:pPr>
       <w:r>
         <w:rPr>
@@ -1618,7 +1573,7 @@
       <w:pPr>
         <w:ind w:left="0" w:firstLine="0"/>
         <w:rPr>
-          <w:rFonts w:asciiTheme="minorEastAsia" w:hAnsiTheme="minorEastAsia" w:hint="eastAsia"/>
+          <w:rFonts w:asciiTheme="minorEastAsia" w:hAnsiTheme="minorEastAsia"/>
           <w:szCs w:val="24"/>
         </w:rPr>
       </w:pPr>
@@ -1648,9 +1603,6 @@
     <w:p>
       <w:pPr>
         <w:pStyle w:val="2"/>
-        <w:rPr>
-          <w:rFonts w:hint="eastAsia"/>
-        </w:rPr>
       </w:pPr>
       <w:r>
         <w:rPr>
@@ -1682,9 +1634,6 @@
     <w:p>
       <w:pPr>
         <w:ind w:left="0" w:firstLine="0"/>
-        <w:rPr>
-          <w:rFonts w:hint="eastAsia"/>
-        </w:rPr>
       </w:pPr>
     </w:p>
     <w:p>
@@ -1706,9 +1655,6 @@
     <w:p>
       <w:pPr>
         <w:ind w:left="0" w:firstLine="0"/>
-        <w:rPr>
-          <w:rFonts w:hint="eastAsia"/>
-        </w:rPr>
       </w:pPr>
       <w:r>
         <w:t>export PATH=$PATH:$JAVA_HOME/bin:$HADOOP_HOME/bin:$HADOOP_HOME/sbin</w:t>
@@ -1717,9 +1663,6 @@
     <w:p>
       <w:pPr>
         <w:ind w:left="0" w:firstLine="0"/>
-        <w:rPr>
-          <w:rFonts w:hint="eastAsia"/>
-        </w:rPr>
       </w:pPr>
     </w:p>
     <w:p>
@@ -2508,11 +2451,6 @@
       </w:r>
     </w:p>
     <w:p>
-      <w:pPr>
-        <w:rPr>
-          <w:rFonts w:hint="eastAsia"/>
-        </w:rPr>
-      </w:pPr>
       <w:r>
         <w:tab/>
       </w:r>
@@ -2542,9 +2480,6 @@
     <w:p>
       <w:pPr>
         <w:ind w:left="576" w:firstLine="0"/>
-        <w:rPr>
-          <w:rFonts w:hint="eastAsia"/>
-        </w:rPr>
       </w:pPr>
       <w:r>
         <w:rPr>
@@ -2744,11 +2679,6 @@
       </w:r>
     </w:p>
     <w:p>
-      <w:pPr>
-        <w:rPr>
-          <w:rFonts w:hint="eastAsia"/>
-        </w:rPr>
-      </w:pPr>
       <w:r>
         <w:tab/>
       </w:r>
@@ -2832,11 +2762,6 @@
       </w:r>
     </w:p>
     <w:p>
-      <w:pPr>
-        <w:rPr>
-          <w:rFonts w:hint="eastAsia"/>
-        </w:rPr>
-      </w:pPr>
       <w:r>
         <w:rPr>
           <w:rFonts w:hint="eastAsia"/>
@@ -2904,11 +2829,6 @@
       </w:r>
     </w:p>
     <w:p>
-      <w:pPr>
-        <w:rPr>
-          <w:rFonts w:hint="eastAsia"/>
-        </w:rPr>
-      </w:pPr>
       <w:r>
         <w:rPr>
           <w:rFonts w:hint="eastAsia"/>
@@ -2943,9 +2863,6 @@
     <w:p>
       <w:pPr>
         <w:pStyle w:val="2"/>
-        <w:rPr>
-          <w:rFonts w:hint="eastAsia"/>
-        </w:rPr>
       </w:pPr>
       <w:r>
         <w:rPr>
@@ -2964,9 +2881,6 @@
       <w:pPr>
         <w:pStyle w:val="3"/>
         <w:ind w:left="904" w:hanging="904"/>
-        <w:rPr>
-          <w:rFonts w:hint="eastAsia"/>
-        </w:rPr>
       </w:pPr>
       <w:r>
         <w:rPr>
@@ -2991,7 +2905,6 @@
       <w:pPr>
         <w:ind w:left="420" w:firstLine="0"/>
         <w:rPr>
-          <w:rFonts w:hint="eastAsia"/>
           <w:color w:val="FF0000"/>
         </w:rPr>
       </w:pPr>
@@ -3097,9 +3010,6 @@
     <w:p>
       <w:pPr>
         <w:ind w:left="0" w:firstLine="480"/>
-        <w:rPr>
-          <w:rFonts w:hint="eastAsia"/>
-        </w:rPr>
       </w:pPr>
       <w:r>
         <w:t>&lt;/property&gt;</w:t>
@@ -3109,7 +3019,6 @@
       <w:pPr>
         <w:ind w:left="0" w:firstLine="480"/>
         <w:rPr>
-          <w:rFonts w:hint="eastAsia"/>
           <w:color w:val="FF0000"/>
         </w:rPr>
       </w:pPr>
@@ -3124,9 +3033,6 @@
     <w:p>
       <w:pPr>
         <w:ind w:left="0" w:firstLine="480"/>
-        <w:rPr>
-          <w:rFonts w:hint="eastAsia"/>
-        </w:rPr>
       </w:pPr>
       <w:r>
         <w:t>mr-jobhistory-daemon.sh start historyserver</w:t>
@@ -3135,9 +3041,6 @@
     <w:p>
       <w:pPr>
         <w:pStyle w:val="2"/>
-        <w:rPr>
-          <w:rFonts w:hint="eastAsia"/>
-        </w:rPr>
       </w:pPr>
       <w:r>
         <w:rPr>
@@ -3150,9 +3053,6 @@
       <w:pPr>
         <w:pStyle w:val="3"/>
         <w:ind w:left="904" w:hanging="904"/>
-        <w:rPr>
-          <w:rFonts w:hint="eastAsia"/>
-        </w:rPr>
       </w:pPr>
       <w:r>
         <w:rPr>
@@ -3173,9 +3073,6 @@
     <w:p>
       <w:pPr>
         <w:ind w:left="900"/>
-        <w:rPr>
-          <w:rFonts w:hint="eastAsia"/>
-        </w:rPr>
       </w:pPr>
       <w:r>
         <w:rPr>
@@ -3233,10 +3130,56 @@
         <w:ind w:left="0" w:firstLine="480"/>
       </w:pPr>
       <w:r>
+        <w:t xml:space="preserve">      &lt;name&gt;yarn.log-aggregation-enable&lt;/name&gt;</w:t>
+      </w:r>
+    </w:p>
+    <w:p>
+      <w:pPr>
+        <w:ind w:left="0" w:firstLine="480"/>
+      </w:pPr>
+      <w:r>
+        <w:t xml:space="preserve">      &lt;value&gt;true&lt;/value&gt;</w:t>
+      </w:r>
+    </w:p>
+    <w:p>
+      <w:pPr>
+        <w:ind w:left="0" w:firstLine="480"/>
+      </w:pPr>
+      <w:r>
+        <w:t>&lt;/property&gt;</w:t>
+      </w:r>
+    </w:p>
+    <w:p>
+      <w:pPr>
+        <w:ind w:left="0" w:firstLine="480"/>
+      </w:pPr>
+      <w:r>
+        <w:tab/>
+      </w:r>
+    </w:p>
+    <w:p>
+      <w:pPr>
+        <w:ind w:left="0" w:firstLine="480"/>
+      </w:pPr>
+      <w:r>
+        <w:t>&lt;property&gt;</w:t>
+      </w:r>
+    </w:p>
+    <w:p>
+      <w:pPr>
+        <w:ind w:left="0" w:firstLine="480"/>
+      </w:pPr>
+      <w:r>
         <w:t xml:space="preserve">      </w:t>
       </w:r>
       <w:r>
-        <w:t>&lt;name&gt;yarn.log-aggregation-enable&lt;/name&gt;</w:t>
+        <w:rPr>
+          <w:rFonts w:hint="eastAsia"/>
+        </w:rPr>
+        <w:t xml:space="preserve"> </w:t>
+      </w:r>
+      <w:r>
+        <w:t>&lt;name&gt;yarn.log-aggregation.retain-seconds&lt;/name&gt;</w:t>
       </w:r>
     </w:p>
     <w:p>
@@ -3244,10 +3187,115 @@
         <w:ind w:left="0" w:firstLine="480"/>
       </w:pPr>
       <w:r>
+        <w:t xml:space="preserve">       &lt;value&gt;106800&lt;/value&gt;</w:t>
+      </w:r>
+    </w:p>
+    <w:p>
+      <w:pPr>
+        <w:ind w:left="0" w:firstLine="480"/>
+        <w:rPr>
+          <w:rFonts w:hint="eastAsia"/>
+        </w:rPr>
+      </w:pPr>
+      <w:r>
+        <w:t>&lt;/property&gt;</w:t>
+      </w:r>
+    </w:p>
+    <w:p>
+      <w:pPr>
+        <w:pStyle w:val="2"/>
+        <w:rPr>
+          <w:rFonts w:hint="eastAsia"/>
+        </w:rPr>
+      </w:pPr>
+      <w:r>
+        <w:rPr>
+          <w:rFonts w:hint="eastAsia"/>
+        </w:rPr>
+        <w:t>HDFS</w:t>
+      </w:r>
+      <w:r>
+        <w:rPr>
+          <w:rFonts w:hint="eastAsia"/>
+        </w:rPr>
+        <w:t>用户权限检查</w:t>
+      </w:r>
+    </w:p>
+    <w:p>
+      <w:pPr>
+        <w:pStyle w:val="3"/>
+        <w:ind w:left="904" w:hanging="904"/>
+        <w:rPr>
+          <w:rFonts w:hint="eastAsia"/>
+        </w:rPr>
+      </w:pPr>
+      <w:r>
+        <w:rPr>
+          <w:rFonts w:hint="eastAsia"/>
+        </w:rPr>
+        <w:t>配置</w:t>
+      </w:r>
+      <w:r>
+        <w:rPr>
+          <w:rFonts w:hint="eastAsia"/>
+        </w:rPr>
+        <w:t>hdfs-site.xml</w:t>
+      </w:r>
+      <w:r>
+        <w:rPr>
+          <w:rFonts w:hint="eastAsia"/>
+        </w:rPr>
+        <w:t>文件</w:t>
+      </w:r>
+    </w:p>
+    <w:p>
+      <w:pPr>
+        <w:ind w:left="0" w:firstLine="420"/>
+        <w:rPr>
+          <w:rFonts w:hint="eastAsia"/>
+        </w:rPr>
+      </w:pPr>
+      <w:r>
+        <w:rPr>
+          <w:rFonts w:hint="eastAsia"/>
+        </w:rPr>
+        <w:t>关闭用户权限检查</w:t>
+      </w:r>
+    </w:p>
+    <w:p>
+      <w:pPr>
+        <w:ind w:left="0" w:firstLine="480"/>
+      </w:pPr>
+      <w:r>
+        <w:t>&lt;property&gt;</w:t>
+      </w:r>
+    </w:p>
+    <w:p>
+      <w:pPr>
+        <w:ind w:left="0" w:firstLine="480"/>
+      </w:pPr>
+      <w:r>
         <w:t xml:space="preserve">      </w:t>
       </w:r>
       <w:r>
-        <w:t>&lt;value&gt;true&lt;/value&gt;</w:t>
+        <w:rPr>
+          <w:rFonts w:hint="eastAsia"/>
+        </w:rPr>
+        <w:t xml:space="preserve"> </w:t>
+      </w:r>
+      <w:r>
+        <w:t>&lt;name&gt;</w:t>
+      </w:r>
+      <w:bookmarkStart w:id="0" w:name="dfs.permissions.enabled"/>
+      <w:r>
+        <w:rPr>
+          <w:rFonts w:hint="eastAsia"/>
+        </w:rPr>
+        <w:t>dfs.permissions.enabled</w:t>
+      </w:r>
+      <w:bookmarkEnd w:id="0"/>
+      <w:r>
+        <w:t>&lt;/name&gt;</w:t>
       </w:r>
     </w:p>
     <w:p>
@@ -3255,15 +3303,62 @@
         <w:ind w:left="0" w:firstLine="480"/>
       </w:pPr>
       <w:r>
+        <w:t xml:space="preserve">       &lt;value&gt;</w:t>
+      </w:r>
+      <w:r>
+        <w:rPr>
+          <w:rFonts w:hint="eastAsia"/>
+        </w:rPr>
+        <w:t>false</w:t>
+      </w:r>
+      <w:r>
+        <w:t>&lt;/value&gt;</w:t>
+      </w:r>
+    </w:p>
+    <w:p>
+      <w:pPr>
+        <w:ind w:left="0" w:firstLine="480"/>
+        <w:rPr>
+          <w:rFonts w:hint="eastAsia"/>
+        </w:rPr>
+      </w:pPr>
+      <w:r>
         <w:t>&lt;/property&gt;</w:t>
       </w:r>
     </w:p>
     <w:p>
       <w:pPr>
+        <w:pStyle w:val="3"/>
+        <w:ind w:left="904" w:hanging="904"/>
+        <w:rPr>
+          <w:rFonts w:hint="eastAsia"/>
+        </w:rPr>
+      </w:pPr>
+      <w:r>
+        <w:rPr>
+          <w:rFonts w:hint="eastAsia"/>
+        </w:rPr>
+        <w:t>配置</w:t>
+      </w:r>
+      <w:r>
+        <w:rPr>
+          <w:rFonts w:hint="eastAsia"/>
+        </w:rPr>
+        <w:t>core-site.xml</w:t>
+      </w:r>
+    </w:p>
+    <w:p>
+      <w:pPr>
         <w:ind w:left="0" w:firstLine="480"/>
-      </w:pPr>
-      <w:r>
-        <w:tab/>
+        <w:rPr>
+          <w:rFonts w:hint="eastAsia"/>
+        </w:rPr>
+      </w:pPr>
+      <w:r>
+        <w:rPr>
+          <w:rFonts w:hint="eastAsia"/>
+        </w:rPr>
+        <w:t>配置默认静态用户</w:t>
       </w:r>
     </w:p>
     <w:p>
@@ -3276,39 +3371,72 @@
     </w:p>
     <w:p>
       <w:pPr>
+        <w:ind w:left="0" w:firstLine="420"/>
+      </w:pPr>
+      <w:r>
+        <w:t xml:space="preserve">      </w:t>
+      </w:r>
+      <w:r>
+        <w:rPr>
+          <w:rFonts w:hint="eastAsia"/>
+        </w:rPr>
+        <w:t xml:space="preserve"> </w:t>
+      </w:r>
+      <w:r>
+        <w:t>&lt;name&gt;</w:t>
+      </w:r>
+      <w:bookmarkStart w:id="1" w:name="hadoop.http.staticuser.user"/>
+      <w:r>
+        <w:rPr>
+          <w:rFonts w:hint="eastAsia"/>
+        </w:rPr>
+        <w:t xml:space="preserve"> </w:t>
+      </w:r>
+      <w:r>
+        <w:rPr>
+          <w:rFonts w:hint="eastAsia"/>
+        </w:rPr>
+        <w:t>hadoop.http.staticuser.user</w:t>
+      </w:r>
+      <w:bookmarkEnd w:id="1"/>
+      <w:r>
+        <w:t>&lt;/name&gt;</w:t>
+      </w:r>
+    </w:p>
+    <w:p>
+      <w:pPr>
         <w:ind w:left="0" w:firstLine="480"/>
       </w:pPr>
       <w:r>
-        <w:t xml:space="preserve">      </w:t>
-      </w:r>
-      <w:r>
-        <w:rPr>
-          <w:rFonts w:hint="eastAsia"/>
-        </w:rPr>
-        <w:t xml:space="preserve"> </w:t>
-      </w:r>
-      <w:r>
-        <w:t>&lt;name&gt;yarn.log-aggregation.retain-seconds&lt;/name&gt;</w:t>
+        <w:t xml:space="preserve">       &lt;value&gt;</w:t>
+      </w:r>
+      <w:r>
+        <w:rPr>
+          <w:rFonts w:hint="eastAsia"/>
+        </w:rPr>
+        <w:t>hadoop</w:t>
+      </w:r>
+      <w:r>
+        <w:t>&lt;/value&gt;</w:t>
       </w:r>
     </w:p>
     <w:p>
       <w:pPr>
         <w:ind w:left="0" w:firstLine="480"/>
-      </w:pPr>
-      <w:r>
-        <w:t xml:space="preserve">       </w:t>
-      </w:r>
-      <w:r>
-        <w:t>&lt;value&gt;106800&lt;/value&gt;</w:t>
-      </w:r>
-    </w:p>
-    <w:p>
-      <w:pPr>
-        <w:ind w:left="0" w:firstLine="480"/>
+        <w:rPr>
+          <w:rFonts w:hint="eastAsia"/>
+        </w:rPr>
       </w:pPr>
       <w:r>
         <w:t>&lt;/property&gt;</w:t>
       </w:r>
+    </w:p>
+    <w:p>
+      <w:pPr>
+        <w:ind w:hanging="60"/>
+      </w:pPr>
+      <w:bookmarkStart w:id="2" w:name="_GoBack"/>
+      <w:bookmarkEnd w:id="2"/>
     </w:p>
     <w:sectPr>
       <w:headerReference w:type="even" r:id="rId9"/>
@@ -3377,6 +3505,7 @@
         <w:docPartUnique/>
       </w:docPartObj>
     </w:sdtPr>
+    <w:sdtEndPr/>
     <w:sdtContent>
       <w:p>
         <w:pPr>
@@ -3488,7 +3617,7 @@
                                   <w:szCs w:val="18"/>
                                   <w:lang w:val="zh-CN"/>
                                 </w:rPr>
-                                <w:t>1</w:t>
+                                <w:t>4</w:t>
                               </w:r>
                               <w:r>
                                 <w:rPr>
@@ -3620,7 +3749,7 @@
                             <w:szCs w:val="18"/>
                             <w:lang w:val="zh-CN"/>
                           </w:rPr>
-                          <w:t>1</w:t>
+                          <w:t>4</w:t>
                         </w:r>
                         <w:r>
                           <w:rPr>
@@ -8188,7 +8317,7 @@
 </file>
 
 <file path=customXml/itemProps1.xml><?xml version="1.0" encoding="utf-8"?>
-<ds:datastoreItem xmlns:ds="http://schemas.openxmlformats.org/officeDocument/2006/customXml" ds:itemID="{1437F125-B632-404E-B951-93F735612ED9}">
+<ds:datastoreItem xmlns:ds="http://schemas.openxmlformats.org/officeDocument/2006/customXml" ds:itemID="{E42CC0A3-DAA4-4483-8B1B-3A5A05D7009C}">
   <ds:schemaRefs>
     <ds:schemaRef ds:uri="http://schemas.openxmlformats.org/officeDocument/2006/bibliography"/>
   </ds:schemaRefs>

</xml_diff>